<commit_message>
Stesura descrizione Iterazione 1
</commit_message>
<xml_diff>
--- a/Iterazione1/ModelloCasiDuso1It.docx
+++ b/Iterazione1/ModelloCasiDuso1It.docx
@@ -3180,6 +3180,167 @@
         <w:t>L'Amministratore definisce gli orari di lavoro di veterinari, tecnici e segreteria. Il sistema permette di visualizzare la copertura dei turni e gestire ferie o permessi.</w:t>
       </w:r>
     </w:p>
+    <w:p/>
+    <w:p>
+      <w:pPr>
+        <w:pStyle w:val="Titolo1"/>
+        <w:numPr>
+          <w:ilvl w:val="0"/>
+          <w:numId w:val="1"/>
+        </w:numPr>
+      </w:pPr>
+      <w:r>
+        <w:t>Descrizione iterazione 1</w:t>
+      </w:r>
+    </w:p>
+    <w:p>
+      <w:r>
+        <w:t>Nel corso della prima iterazione del progetto è stato realizzato circa il 20% dei casi d’uso complessivi, con particolare riferimento ai casi d’uso UC1 e UC2.L’obiettivo principale di questa iterazione è stato quello di definire le fondamenta dell’architettura del sistema e delle principali entità del dominio applicativo.</w:t>
+      </w:r>
+    </w:p>
+    <w:p>
+      <w:r>
+        <w:t xml:space="preserve">È stata implementata la classe </w:t>
+      </w:r>
+      <w:proofErr w:type="spellStart"/>
+      <w:r>
+        <w:t>VetCare</w:t>
+      </w:r>
+      <w:proofErr w:type="spellEnd"/>
+      <w:r>
+        <w:t xml:space="preserve"> seguendo il design pattern Singleton, al fine di garantire un unico punto di accesso e gestione del sistema.</w:t>
+      </w:r>
+      <w:r>
+        <w:br/>
+        <w:t xml:space="preserve">La classe mantiene le aggregazioni principali del dominio attraverso strutture dati di tipo </w:t>
+      </w:r>
+      <w:proofErr w:type="spellStart"/>
+      <w:r>
+        <w:t>Map</w:t>
+      </w:r>
+      <w:proofErr w:type="spellEnd"/>
+      <w:r>
+        <w:t>, utilizzate per la gestione</w:t>
+      </w:r>
+      <w:r>
+        <w:t xml:space="preserve"> </w:t>
+      </w:r>
+      <w:r>
+        <w:t>dei proprietari</w:t>
+      </w:r>
+      <w:r>
+        <w:t xml:space="preserve"> e </w:t>
+      </w:r>
+      <w:r>
+        <w:t>degli animali</w:t>
+      </w:r>
+      <w:r>
+        <w:t>.</w:t>
+      </w:r>
+    </w:p>
+    <w:p>
+      <w:r>
+        <w:t>Per tali aggregazioni sono state definite le seguenti funzionalità:</w:t>
+      </w:r>
+      <w:r>
+        <w:t xml:space="preserve"> </w:t>
+      </w:r>
+      <w:r>
+        <w:t>inserimento di nuovi proprietari e animali</w:t>
+      </w:r>
+      <w:r>
+        <w:t xml:space="preserve">, </w:t>
+      </w:r>
+      <w:r>
+        <w:t>visualizzazione delle informazioni memorizzate</w:t>
+      </w:r>
+      <w:r>
+        <w:t xml:space="preserve">, </w:t>
+      </w:r>
+      <w:r>
+        <w:t>conferma dell’avvenuto inserimento dei dati nel sistema.</w:t>
+      </w:r>
+    </w:p>
+    <w:p>
+      <w:r>
+        <w:t>Sono state progettate e implementate le principali classi di dominio:</w:t>
+      </w:r>
+    </w:p>
+    <w:p>
+      <w:r>
+        <w:t>Proprietario, che rappresenta il possessore di uno o più animali;</w:t>
+      </w:r>
+    </w:p>
+    <w:p>
+      <w:r>
+        <w:t>Animale, associato a un proprietario e collegato alla relativa cartella clinica.</w:t>
+      </w:r>
+    </w:p>
+    <w:p>
+      <w:r>
+        <w:t>Queste classi costituiscono la base informativa necessaria alla gestione delle attività veterinarie.</w:t>
+      </w:r>
+    </w:p>
+    <w:p>
+      <w:r>
+        <w:t xml:space="preserve">È stata definita la classe </w:t>
+      </w:r>
+      <w:proofErr w:type="spellStart"/>
+      <w:proofErr w:type="gramStart"/>
+      <w:r>
+        <w:t>CartellaClinica</w:t>
+      </w:r>
+      <w:proofErr w:type="spellEnd"/>
+      <w:proofErr w:type="gramEnd"/>
+      <w:r>
+        <w:t>, responsabile della gestione storica delle informazioni sanitarie di un animale.</w:t>
+      </w:r>
+      <w:r>
+        <w:br/>
+        <w:t>La cartella clinica mantiene un collegamento con le visite veterinarie, realizzato tramite una struttura dati (</w:t>
+      </w:r>
+      <w:proofErr w:type="spellStart"/>
+      <w:r>
+        <w:t>Map</w:t>
+      </w:r>
+      <w:proofErr w:type="spellEnd"/>
+      <w:r>
+        <w:t>) che consente di associare e recuperare le visite effettuate.</w:t>
+      </w:r>
+    </w:p>
+    <w:p>
+      <w:r>
+        <w:t>In supporto a tale funzionalità è stata implementata la classe Visita, che rappresenta il singolo evento clinico e contiene le informazioni rilevanti relative alla visita veterinaria.</w:t>
+      </w:r>
+    </w:p>
+    <w:p>
+      <w:r>
+        <w:t>Al fine di garantire la correttezza e l’affidabilità delle funzionalità implementate, sono stati sviluppati test unitari per le seguenti classi:</w:t>
+      </w:r>
+      <w:r>
+        <w:t xml:space="preserve"> </w:t>
+      </w:r>
+      <w:proofErr w:type="spellStart"/>
+      <w:r>
+        <w:t>VetCare</w:t>
+      </w:r>
+      <w:proofErr w:type="spellEnd"/>
+      <w:r>
+        <w:t>, per verificare la corretta gestione del Singleton e delle operazioni di inserimento e consultazione;</w:t>
+      </w:r>
+    </w:p>
+    <w:p>
+      <w:proofErr w:type="spellStart"/>
+      <w:proofErr w:type="gramStart"/>
+      <w:r>
+        <w:t>CartellaClinica</w:t>
+      </w:r>
+      <w:proofErr w:type="spellEnd"/>
+      <w:proofErr w:type="gramEnd"/>
+      <w:r>
+        <w:t>, per validare il corretto collegamento e la gestione delle visite.</w:t>
+      </w:r>
+    </w:p>
     <w:sectPr>
       <w:pgSz w:w="11906" w:h="16838"/>
       <w:pgMar w:top="1417" w:right="1134" w:bottom="1134" w:left="1134" w:header="708" w:footer="708" w:gutter="0"/>
@@ -3193,9 +3354,605 @@
 <file path=word/numbering.xml><?xml version="1.0" encoding="utf-8"?>
 <w:numbering xmlns:wpc="http://schemas.microsoft.com/office/word/2010/wordprocessingCanvas" xmlns:cx="http://schemas.microsoft.com/office/drawing/2014/chartex" xmlns:cx1="http://schemas.microsoft.com/office/drawing/2015/9/8/chartex" xmlns:cx2="http://schemas.microsoft.com/office/drawing/2015/10/21/chartex" xmlns:cx3="http://schemas.microsoft.com/office/drawing/2016/5/9/chartex" xmlns:cx4="http://schemas.microsoft.com/office/drawing/2016/5/10/chartex" xmlns:cx5="http://schemas.microsoft.com/office/drawing/2016/5/11/chartex" xmlns:cx6="http://schemas.microsoft.com/office/drawing/2016/5/12/chartex" xmlns:cx7="http://schemas.microsoft.com/office/drawing/2016/5/13/chartex" xmlns:cx8="http://schemas.microsoft.com/office/drawing/2016/5/14/chartex" xmlns:mc="http://schemas.openxmlformats.org/markup-compatibility/2006" xmlns:aink="http://schemas.microsoft.com/office/drawing/2016/ink" xmlns:am3d="http://schemas.microsoft.com/office/drawing/2017/model3d" xmlns:o="urn:schemas-microsoft-com:office:office" xmlns:oel="http://schemas.microsoft.com/office/2019/extlst" xmlns:r="http://schemas.openxmlformats.org/officeDocument/2006/relationships" xmlns:m="http://schemas.openxmlformats.org/officeDocument/2006/math" xmlns:v="urn:schemas-microsoft-com:vml" xmlns:wp14="http://schemas.microsoft.com/office/word/2010/wordprocessingDrawing" xmlns:wp="http://schemas.openxmlformats.org/drawingml/2006/wordprocessingDrawing" xmlns:w10="urn:schemas-microsoft-com:office:word" xmlns:w="http://schemas.openxmlformats.org/wordprocessingml/2006/main" xmlns:w14="http://schemas.microsoft.com/office/word/2010/wordml" xmlns:w15="http://schemas.microsoft.com/office/word/2012/wordml" xmlns:w16cex="http://schemas.microsoft.com/office/word/2018/wordml/cex" xmlns:w16cid="http://schemas.microsoft.com/office/word/2016/wordml/cid" xmlns:w16="http://schemas.microsoft.com/office/word/2018/wordml" xmlns:w16du="http://schemas.microsoft.com/office/word/2023/wordml/word16du" xmlns:w16sdtdh="http://schemas.microsoft.com/office/word/2020/wordml/sdtdatahash" xmlns:w16sdtfl="http://schemas.microsoft.com/office/word/2024/wordml/sdtformatlock" xmlns:w16se="http://schemas.microsoft.com/office/word/2015/wordml/symex" xmlns:wpg="http://schemas.microsoft.com/office/word/2010/wordprocessingGroup" xmlns:wpi="http://schemas.microsoft.com/office/word/2010/wordprocessingInk" xmlns:wne="http://schemas.microsoft.com/office/word/2006/wordml" xmlns:wps="http://schemas.microsoft.com/office/word/2010/wordprocessingShape" mc:Ignorable="w14 w15 w16se w16cid w16 w16cex w16sdtdh w16sdtfl w16du wp14">
   <w:abstractNum w:abstractNumId="0" w15:restartNumberingAfterBreak="0">
+    <w:nsid w:val="15B166BD"/>
+    <w:multiLevelType w:val="multilevel"/>
+    <w:tmpl w:val="43B6165E"/>
+    <w:lvl w:ilvl="0">
+      <w:start w:val="1"/>
+      <w:numFmt w:val="bullet"/>
+      <w:lvlText w:val=""/>
+      <w:lvlJc w:val="left"/>
+      <w:pPr>
+        <w:tabs>
+          <w:tab w:val="num" w:pos="720"/>
+        </w:tabs>
+        <w:ind w:left="720" w:hanging="360"/>
+      </w:pPr>
+      <w:rPr>
+        <w:rFonts w:ascii="Symbol" w:hAnsi="Symbol" w:hint="default"/>
+        <w:sz w:val="20"/>
+      </w:rPr>
+    </w:lvl>
+    <w:lvl w:ilvl="1" w:tentative="1">
+      <w:start w:val="1"/>
+      <w:numFmt w:val="bullet"/>
+      <w:lvlText w:val="o"/>
+      <w:lvlJc w:val="left"/>
+      <w:pPr>
+        <w:tabs>
+          <w:tab w:val="num" w:pos="1440"/>
+        </w:tabs>
+        <w:ind w:left="1440" w:hanging="360"/>
+      </w:pPr>
+      <w:rPr>
+        <w:rFonts w:ascii="Courier New" w:hAnsi="Courier New" w:hint="default"/>
+        <w:sz w:val="20"/>
+      </w:rPr>
+    </w:lvl>
+    <w:lvl w:ilvl="2" w:tentative="1">
+      <w:start w:val="1"/>
+      <w:numFmt w:val="bullet"/>
+      <w:lvlText w:val=""/>
+      <w:lvlJc w:val="left"/>
+      <w:pPr>
+        <w:tabs>
+          <w:tab w:val="num" w:pos="2160"/>
+        </w:tabs>
+        <w:ind w:left="2160" w:hanging="360"/>
+      </w:pPr>
+      <w:rPr>
+        <w:rFonts w:ascii="Wingdings" w:hAnsi="Wingdings" w:hint="default"/>
+        <w:sz w:val="20"/>
+      </w:rPr>
+    </w:lvl>
+    <w:lvl w:ilvl="3" w:tentative="1">
+      <w:start w:val="1"/>
+      <w:numFmt w:val="bullet"/>
+      <w:lvlText w:val=""/>
+      <w:lvlJc w:val="left"/>
+      <w:pPr>
+        <w:tabs>
+          <w:tab w:val="num" w:pos="2880"/>
+        </w:tabs>
+        <w:ind w:left="2880" w:hanging="360"/>
+      </w:pPr>
+      <w:rPr>
+        <w:rFonts w:ascii="Wingdings" w:hAnsi="Wingdings" w:hint="default"/>
+        <w:sz w:val="20"/>
+      </w:rPr>
+    </w:lvl>
+    <w:lvl w:ilvl="4" w:tentative="1">
+      <w:start w:val="1"/>
+      <w:numFmt w:val="bullet"/>
+      <w:lvlText w:val=""/>
+      <w:lvlJc w:val="left"/>
+      <w:pPr>
+        <w:tabs>
+          <w:tab w:val="num" w:pos="3600"/>
+        </w:tabs>
+        <w:ind w:left="3600" w:hanging="360"/>
+      </w:pPr>
+      <w:rPr>
+        <w:rFonts w:ascii="Wingdings" w:hAnsi="Wingdings" w:hint="default"/>
+        <w:sz w:val="20"/>
+      </w:rPr>
+    </w:lvl>
+    <w:lvl w:ilvl="5" w:tentative="1">
+      <w:start w:val="1"/>
+      <w:numFmt w:val="bullet"/>
+      <w:lvlText w:val=""/>
+      <w:lvlJc w:val="left"/>
+      <w:pPr>
+        <w:tabs>
+          <w:tab w:val="num" w:pos="4320"/>
+        </w:tabs>
+        <w:ind w:left="4320" w:hanging="360"/>
+      </w:pPr>
+      <w:rPr>
+        <w:rFonts w:ascii="Wingdings" w:hAnsi="Wingdings" w:hint="default"/>
+        <w:sz w:val="20"/>
+      </w:rPr>
+    </w:lvl>
+    <w:lvl w:ilvl="6" w:tentative="1">
+      <w:start w:val="1"/>
+      <w:numFmt w:val="bullet"/>
+      <w:lvlText w:val=""/>
+      <w:lvlJc w:val="left"/>
+      <w:pPr>
+        <w:tabs>
+          <w:tab w:val="num" w:pos="5040"/>
+        </w:tabs>
+        <w:ind w:left="5040" w:hanging="360"/>
+      </w:pPr>
+      <w:rPr>
+        <w:rFonts w:ascii="Wingdings" w:hAnsi="Wingdings" w:hint="default"/>
+        <w:sz w:val="20"/>
+      </w:rPr>
+    </w:lvl>
+    <w:lvl w:ilvl="7" w:tentative="1">
+      <w:start w:val="1"/>
+      <w:numFmt w:val="bullet"/>
+      <w:lvlText w:val=""/>
+      <w:lvlJc w:val="left"/>
+      <w:pPr>
+        <w:tabs>
+          <w:tab w:val="num" w:pos="5760"/>
+        </w:tabs>
+        <w:ind w:left="5760" w:hanging="360"/>
+      </w:pPr>
+      <w:rPr>
+        <w:rFonts w:ascii="Wingdings" w:hAnsi="Wingdings" w:hint="default"/>
+        <w:sz w:val="20"/>
+      </w:rPr>
+    </w:lvl>
+    <w:lvl w:ilvl="8" w:tentative="1">
+      <w:start w:val="1"/>
+      <w:numFmt w:val="bullet"/>
+      <w:lvlText w:val=""/>
+      <w:lvlJc w:val="left"/>
+      <w:pPr>
+        <w:tabs>
+          <w:tab w:val="num" w:pos="6480"/>
+        </w:tabs>
+        <w:ind w:left="6480" w:hanging="360"/>
+      </w:pPr>
+      <w:rPr>
+        <w:rFonts w:ascii="Wingdings" w:hAnsi="Wingdings" w:hint="default"/>
+        <w:sz w:val="20"/>
+      </w:rPr>
+    </w:lvl>
+  </w:abstractNum>
+  <w:abstractNum w:abstractNumId="1" w15:restartNumberingAfterBreak="0">
+    <w:nsid w:val="16BA21A5"/>
+    <w:multiLevelType w:val="multilevel"/>
+    <w:tmpl w:val="CCD22750"/>
+    <w:lvl w:ilvl="0">
+      <w:start w:val="1"/>
+      <w:numFmt w:val="bullet"/>
+      <w:lvlText w:val=""/>
+      <w:lvlJc w:val="left"/>
+      <w:pPr>
+        <w:tabs>
+          <w:tab w:val="num" w:pos="720"/>
+        </w:tabs>
+        <w:ind w:left="720" w:hanging="360"/>
+      </w:pPr>
+      <w:rPr>
+        <w:rFonts w:ascii="Symbol" w:hAnsi="Symbol" w:hint="default"/>
+        <w:sz w:val="20"/>
+      </w:rPr>
+    </w:lvl>
+    <w:lvl w:ilvl="1" w:tentative="1">
+      <w:start w:val="1"/>
+      <w:numFmt w:val="bullet"/>
+      <w:lvlText w:val="o"/>
+      <w:lvlJc w:val="left"/>
+      <w:pPr>
+        <w:tabs>
+          <w:tab w:val="num" w:pos="1440"/>
+        </w:tabs>
+        <w:ind w:left="1440" w:hanging="360"/>
+      </w:pPr>
+      <w:rPr>
+        <w:rFonts w:ascii="Courier New" w:hAnsi="Courier New" w:hint="default"/>
+        <w:sz w:val="20"/>
+      </w:rPr>
+    </w:lvl>
+    <w:lvl w:ilvl="2" w:tentative="1">
+      <w:start w:val="1"/>
+      <w:numFmt w:val="bullet"/>
+      <w:lvlText w:val=""/>
+      <w:lvlJc w:val="left"/>
+      <w:pPr>
+        <w:tabs>
+          <w:tab w:val="num" w:pos="2160"/>
+        </w:tabs>
+        <w:ind w:left="2160" w:hanging="360"/>
+      </w:pPr>
+      <w:rPr>
+        <w:rFonts w:ascii="Wingdings" w:hAnsi="Wingdings" w:hint="default"/>
+        <w:sz w:val="20"/>
+      </w:rPr>
+    </w:lvl>
+    <w:lvl w:ilvl="3" w:tentative="1">
+      <w:start w:val="1"/>
+      <w:numFmt w:val="bullet"/>
+      <w:lvlText w:val=""/>
+      <w:lvlJc w:val="left"/>
+      <w:pPr>
+        <w:tabs>
+          <w:tab w:val="num" w:pos="2880"/>
+        </w:tabs>
+        <w:ind w:left="2880" w:hanging="360"/>
+      </w:pPr>
+      <w:rPr>
+        <w:rFonts w:ascii="Wingdings" w:hAnsi="Wingdings" w:hint="default"/>
+        <w:sz w:val="20"/>
+      </w:rPr>
+    </w:lvl>
+    <w:lvl w:ilvl="4" w:tentative="1">
+      <w:start w:val="1"/>
+      <w:numFmt w:val="bullet"/>
+      <w:lvlText w:val=""/>
+      <w:lvlJc w:val="left"/>
+      <w:pPr>
+        <w:tabs>
+          <w:tab w:val="num" w:pos="3600"/>
+        </w:tabs>
+        <w:ind w:left="3600" w:hanging="360"/>
+      </w:pPr>
+      <w:rPr>
+        <w:rFonts w:ascii="Wingdings" w:hAnsi="Wingdings" w:hint="default"/>
+        <w:sz w:val="20"/>
+      </w:rPr>
+    </w:lvl>
+    <w:lvl w:ilvl="5" w:tentative="1">
+      <w:start w:val="1"/>
+      <w:numFmt w:val="bullet"/>
+      <w:lvlText w:val=""/>
+      <w:lvlJc w:val="left"/>
+      <w:pPr>
+        <w:tabs>
+          <w:tab w:val="num" w:pos="4320"/>
+        </w:tabs>
+        <w:ind w:left="4320" w:hanging="360"/>
+      </w:pPr>
+      <w:rPr>
+        <w:rFonts w:ascii="Wingdings" w:hAnsi="Wingdings" w:hint="default"/>
+        <w:sz w:val="20"/>
+      </w:rPr>
+    </w:lvl>
+    <w:lvl w:ilvl="6" w:tentative="1">
+      <w:start w:val="1"/>
+      <w:numFmt w:val="bullet"/>
+      <w:lvlText w:val=""/>
+      <w:lvlJc w:val="left"/>
+      <w:pPr>
+        <w:tabs>
+          <w:tab w:val="num" w:pos="5040"/>
+        </w:tabs>
+        <w:ind w:left="5040" w:hanging="360"/>
+      </w:pPr>
+      <w:rPr>
+        <w:rFonts w:ascii="Wingdings" w:hAnsi="Wingdings" w:hint="default"/>
+        <w:sz w:val="20"/>
+      </w:rPr>
+    </w:lvl>
+    <w:lvl w:ilvl="7" w:tentative="1">
+      <w:start w:val="1"/>
+      <w:numFmt w:val="bullet"/>
+      <w:lvlText w:val=""/>
+      <w:lvlJc w:val="left"/>
+      <w:pPr>
+        <w:tabs>
+          <w:tab w:val="num" w:pos="5760"/>
+        </w:tabs>
+        <w:ind w:left="5760" w:hanging="360"/>
+      </w:pPr>
+      <w:rPr>
+        <w:rFonts w:ascii="Wingdings" w:hAnsi="Wingdings" w:hint="default"/>
+        <w:sz w:val="20"/>
+      </w:rPr>
+    </w:lvl>
+    <w:lvl w:ilvl="8" w:tentative="1">
+      <w:start w:val="1"/>
+      <w:numFmt w:val="bullet"/>
+      <w:lvlText w:val=""/>
+      <w:lvlJc w:val="left"/>
+      <w:pPr>
+        <w:tabs>
+          <w:tab w:val="num" w:pos="6480"/>
+        </w:tabs>
+        <w:ind w:left="6480" w:hanging="360"/>
+      </w:pPr>
+      <w:rPr>
+        <w:rFonts w:ascii="Wingdings" w:hAnsi="Wingdings" w:hint="default"/>
+        <w:sz w:val="20"/>
+      </w:rPr>
+    </w:lvl>
+  </w:abstractNum>
+  <w:abstractNum w:abstractNumId="2" w15:restartNumberingAfterBreak="0">
+    <w:nsid w:val="2FCF5CB9"/>
+    <w:multiLevelType w:val="multilevel"/>
+    <w:tmpl w:val="FAA41FE2"/>
+    <w:lvl w:ilvl="0">
+      <w:start w:val="1"/>
+      <w:numFmt w:val="bullet"/>
+      <w:lvlText w:val=""/>
+      <w:lvlJc w:val="left"/>
+      <w:pPr>
+        <w:tabs>
+          <w:tab w:val="num" w:pos="720"/>
+        </w:tabs>
+        <w:ind w:left="720" w:hanging="360"/>
+      </w:pPr>
+      <w:rPr>
+        <w:rFonts w:ascii="Symbol" w:hAnsi="Symbol" w:hint="default"/>
+        <w:sz w:val="20"/>
+      </w:rPr>
+    </w:lvl>
+    <w:lvl w:ilvl="1" w:tentative="1">
+      <w:start w:val="1"/>
+      <w:numFmt w:val="bullet"/>
+      <w:lvlText w:val="o"/>
+      <w:lvlJc w:val="left"/>
+      <w:pPr>
+        <w:tabs>
+          <w:tab w:val="num" w:pos="1440"/>
+        </w:tabs>
+        <w:ind w:left="1440" w:hanging="360"/>
+      </w:pPr>
+      <w:rPr>
+        <w:rFonts w:ascii="Courier New" w:hAnsi="Courier New" w:hint="default"/>
+        <w:sz w:val="20"/>
+      </w:rPr>
+    </w:lvl>
+    <w:lvl w:ilvl="2" w:tentative="1">
+      <w:start w:val="1"/>
+      <w:numFmt w:val="bullet"/>
+      <w:lvlText w:val=""/>
+      <w:lvlJc w:val="left"/>
+      <w:pPr>
+        <w:tabs>
+          <w:tab w:val="num" w:pos="2160"/>
+        </w:tabs>
+        <w:ind w:left="2160" w:hanging="360"/>
+      </w:pPr>
+      <w:rPr>
+        <w:rFonts w:ascii="Wingdings" w:hAnsi="Wingdings" w:hint="default"/>
+        <w:sz w:val="20"/>
+      </w:rPr>
+    </w:lvl>
+    <w:lvl w:ilvl="3" w:tentative="1">
+      <w:start w:val="1"/>
+      <w:numFmt w:val="bullet"/>
+      <w:lvlText w:val=""/>
+      <w:lvlJc w:val="left"/>
+      <w:pPr>
+        <w:tabs>
+          <w:tab w:val="num" w:pos="2880"/>
+        </w:tabs>
+        <w:ind w:left="2880" w:hanging="360"/>
+      </w:pPr>
+      <w:rPr>
+        <w:rFonts w:ascii="Wingdings" w:hAnsi="Wingdings" w:hint="default"/>
+        <w:sz w:val="20"/>
+      </w:rPr>
+    </w:lvl>
+    <w:lvl w:ilvl="4" w:tentative="1">
+      <w:start w:val="1"/>
+      <w:numFmt w:val="bullet"/>
+      <w:lvlText w:val=""/>
+      <w:lvlJc w:val="left"/>
+      <w:pPr>
+        <w:tabs>
+          <w:tab w:val="num" w:pos="3600"/>
+        </w:tabs>
+        <w:ind w:left="3600" w:hanging="360"/>
+      </w:pPr>
+      <w:rPr>
+        <w:rFonts w:ascii="Wingdings" w:hAnsi="Wingdings" w:hint="default"/>
+        <w:sz w:val="20"/>
+      </w:rPr>
+    </w:lvl>
+    <w:lvl w:ilvl="5" w:tentative="1">
+      <w:start w:val="1"/>
+      <w:numFmt w:val="bullet"/>
+      <w:lvlText w:val=""/>
+      <w:lvlJc w:val="left"/>
+      <w:pPr>
+        <w:tabs>
+          <w:tab w:val="num" w:pos="4320"/>
+        </w:tabs>
+        <w:ind w:left="4320" w:hanging="360"/>
+      </w:pPr>
+      <w:rPr>
+        <w:rFonts w:ascii="Wingdings" w:hAnsi="Wingdings" w:hint="default"/>
+        <w:sz w:val="20"/>
+      </w:rPr>
+    </w:lvl>
+    <w:lvl w:ilvl="6" w:tentative="1">
+      <w:start w:val="1"/>
+      <w:numFmt w:val="bullet"/>
+      <w:lvlText w:val=""/>
+      <w:lvlJc w:val="left"/>
+      <w:pPr>
+        <w:tabs>
+          <w:tab w:val="num" w:pos="5040"/>
+        </w:tabs>
+        <w:ind w:left="5040" w:hanging="360"/>
+      </w:pPr>
+      <w:rPr>
+        <w:rFonts w:ascii="Wingdings" w:hAnsi="Wingdings" w:hint="default"/>
+        <w:sz w:val="20"/>
+      </w:rPr>
+    </w:lvl>
+    <w:lvl w:ilvl="7" w:tentative="1">
+      <w:start w:val="1"/>
+      <w:numFmt w:val="bullet"/>
+      <w:lvlText w:val=""/>
+      <w:lvlJc w:val="left"/>
+      <w:pPr>
+        <w:tabs>
+          <w:tab w:val="num" w:pos="5760"/>
+        </w:tabs>
+        <w:ind w:left="5760" w:hanging="360"/>
+      </w:pPr>
+      <w:rPr>
+        <w:rFonts w:ascii="Wingdings" w:hAnsi="Wingdings" w:hint="default"/>
+        <w:sz w:val="20"/>
+      </w:rPr>
+    </w:lvl>
+    <w:lvl w:ilvl="8" w:tentative="1">
+      <w:start w:val="1"/>
+      <w:numFmt w:val="bullet"/>
+      <w:lvlText w:val=""/>
+      <w:lvlJc w:val="left"/>
+      <w:pPr>
+        <w:tabs>
+          <w:tab w:val="num" w:pos="6480"/>
+        </w:tabs>
+        <w:ind w:left="6480" w:hanging="360"/>
+      </w:pPr>
+      <w:rPr>
+        <w:rFonts w:ascii="Wingdings" w:hAnsi="Wingdings" w:hint="default"/>
+        <w:sz w:val="20"/>
+      </w:rPr>
+    </w:lvl>
+  </w:abstractNum>
+  <w:abstractNum w:abstractNumId="3" w15:restartNumberingAfterBreak="0">
+    <w:nsid w:val="559D3D21"/>
+    <w:multiLevelType w:val="multilevel"/>
+    <w:tmpl w:val="CD6C3CF8"/>
+    <w:lvl w:ilvl="0">
+      <w:start w:val="1"/>
+      <w:numFmt w:val="bullet"/>
+      <w:lvlText w:val=""/>
+      <w:lvlJc w:val="left"/>
+      <w:pPr>
+        <w:tabs>
+          <w:tab w:val="num" w:pos="720"/>
+        </w:tabs>
+        <w:ind w:left="720" w:hanging="360"/>
+      </w:pPr>
+      <w:rPr>
+        <w:rFonts w:ascii="Symbol" w:hAnsi="Symbol" w:hint="default"/>
+        <w:sz w:val="20"/>
+      </w:rPr>
+    </w:lvl>
+    <w:lvl w:ilvl="1" w:tentative="1">
+      <w:start w:val="1"/>
+      <w:numFmt w:val="bullet"/>
+      <w:lvlText w:val="o"/>
+      <w:lvlJc w:val="left"/>
+      <w:pPr>
+        <w:tabs>
+          <w:tab w:val="num" w:pos="1440"/>
+        </w:tabs>
+        <w:ind w:left="1440" w:hanging="360"/>
+      </w:pPr>
+      <w:rPr>
+        <w:rFonts w:ascii="Courier New" w:hAnsi="Courier New" w:hint="default"/>
+        <w:sz w:val="20"/>
+      </w:rPr>
+    </w:lvl>
+    <w:lvl w:ilvl="2" w:tentative="1">
+      <w:start w:val="1"/>
+      <w:numFmt w:val="bullet"/>
+      <w:lvlText w:val=""/>
+      <w:lvlJc w:val="left"/>
+      <w:pPr>
+        <w:tabs>
+          <w:tab w:val="num" w:pos="2160"/>
+        </w:tabs>
+        <w:ind w:left="2160" w:hanging="360"/>
+      </w:pPr>
+      <w:rPr>
+        <w:rFonts w:ascii="Wingdings" w:hAnsi="Wingdings" w:hint="default"/>
+        <w:sz w:val="20"/>
+      </w:rPr>
+    </w:lvl>
+    <w:lvl w:ilvl="3" w:tentative="1">
+      <w:start w:val="1"/>
+      <w:numFmt w:val="bullet"/>
+      <w:lvlText w:val=""/>
+      <w:lvlJc w:val="left"/>
+      <w:pPr>
+        <w:tabs>
+          <w:tab w:val="num" w:pos="2880"/>
+        </w:tabs>
+        <w:ind w:left="2880" w:hanging="360"/>
+      </w:pPr>
+      <w:rPr>
+        <w:rFonts w:ascii="Wingdings" w:hAnsi="Wingdings" w:hint="default"/>
+        <w:sz w:val="20"/>
+      </w:rPr>
+    </w:lvl>
+    <w:lvl w:ilvl="4" w:tentative="1">
+      <w:start w:val="1"/>
+      <w:numFmt w:val="bullet"/>
+      <w:lvlText w:val=""/>
+      <w:lvlJc w:val="left"/>
+      <w:pPr>
+        <w:tabs>
+          <w:tab w:val="num" w:pos="3600"/>
+        </w:tabs>
+        <w:ind w:left="3600" w:hanging="360"/>
+      </w:pPr>
+      <w:rPr>
+        <w:rFonts w:ascii="Wingdings" w:hAnsi="Wingdings" w:hint="default"/>
+        <w:sz w:val="20"/>
+      </w:rPr>
+    </w:lvl>
+    <w:lvl w:ilvl="5" w:tentative="1">
+      <w:start w:val="1"/>
+      <w:numFmt w:val="bullet"/>
+      <w:lvlText w:val=""/>
+      <w:lvlJc w:val="left"/>
+      <w:pPr>
+        <w:tabs>
+          <w:tab w:val="num" w:pos="4320"/>
+        </w:tabs>
+        <w:ind w:left="4320" w:hanging="360"/>
+      </w:pPr>
+      <w:rPr>
+        <w:rFonts w:ascii="Wingdings" w:hAnsi="Wingdings" w:hint="default"/>
+        <w:sz w:val="20"/>
+      </w:rPr>
+    </w:lvl>
+    <w:lvl w:ilvl="6" w:tentative="1">
+      <w:start w:val="1"/>
+      <w:numFmt w:val="bullet"/>
+      <w:lvlText w:val=""/>
+      <w:lvlJc w:val="left"/>
+      <w:pPr>
+        <w:tabs>
+          <w:tab w:val="num" w:pos="5040"/>
+        </w:tabs>
+        <w:ind w:left="5040" w:hanging="360"/>
+      </w:pPr>
+      <w:rPr>
+        <w:rFonts w:ascii="Wingdings" w:hAnsi="Wingdings" w:hint="default"/>
+        <w:sz w:val="20"/>
+      </w:rPr>
+    </w:lvl>
+    <w:lvl w:ilvl="7" w:tentative="1">
+      <w:start w:val="1"/>
+      <w:numFmt w:val="bullet"/>
+      <w:lvlText w:val=""/>
+      <w:lvlJc w:val="left"/>
+      <w:pPr>
+        <w:tabs>
+          <w:tab w:val="num" w:pos="5760"/>
+        </w:tabs>
+        <w:ind w:left="5760" w:hanging="360"/>
+      </w:pPr>
+      <w:rPr>
+        <w:rFonts w:ascii="Wingdings" w:hAnsi="Wingdings" w:hint="default"/>
+        <w:sz w:val="20"/>
+      </w:rPr>
+    </w:lvl>
+    <w:lvl w:ilvl="8" w:tentative="1">
+      <w:start w:val="1"/>
+      <w:numFmt w:val="bullet"/>
+      <w:lvlText w:val=""/>
+      <w:lvlJc w:val="left"/>
+      <w:pPr>
+        <w:tabs>
+          <w:tab w:val="num" w:pos="6480"/>
+        </w:tabs>
+        <w:ind w:left="6480" w:hanging="360"/>
+      </w:pPr>
+      <w:rPr>
+        <w:rFonts w:ascii="Wingdings" w:hAnsi="Wingdings" w:hint="default"/>
+        <w:sz w:val="20"/>
+      </w:rPr>
+    </w:lvl>
+  </w:abstractNum>
+  <w:abstractNum w:abstractNumId="4" w15:restartNumberingAfterBreak="0">
     <w:nsid w:val="66B039A1"/>
     <w:multiLevelType w:val="hybridMultilevel"/>
-    <w:tmpl w:val="E8440C34"/>
+    <w:tmpl w:val="7D66366C"/>
     <w:lvl w:ilvl="0" w:tplc="0410000F">
       <w:start w:val="1"/>
       <w:numFmt w:val="decimal"/>
@@ -3281,7 +4038,7 @@
       </w:pPr>
     </w:lvl>
   </w:abstractNum>
-  <w:abstractNum w:abstractNumId="1" w15:restartNumberingAfterBreak="0">
+  <w:abstractNum w:abstractNumId="5" w15:restartNumberingAfterBreak="0">
     <w:nsid w:val="6ACC6A69"/>
     <w:multiLevelType w:val="hybridMultilevel"/>
     <w:tmpl w:val="31FAB136"/>
@@ -3395,9 +4152,21 @@
     </w:lvl>
   </w:abstractNum>
   <w:num w:numId="1" w16cid:durableId="1355379305">
+    <w:abstractNumId w:val="4"/>
+  </w:num>
+  <w:num w:numId="2" w16cid:durableId="762459415">
+    <w:abstractNumId w:val="5"/>
+  </w:num>
+  <w:num w:numId="3" w16cid:durableId="895631512">
+    <w:abstractNumId w:val="2"/>
+  </w:num>
+  <w:num w:numId="4" w16cid:durableId="1067263789">
+    <w:abstractNumId w:val="3"/>
+  </w:num>
+  <w:num w:numId="5" w16cid:durableId="949747978">
     <w:abstractNumId w:val="0"/>
   </w:num>
-  <w:num w:numId="2" w16cid:durableId="762459415">
+  <w:num w:numId="6" w16cid:durableId="1470366380">
     <w:abstractNumId w:val="1"/>
   </w:num>
 </w:numbering>
@@ -4012,7 +4781,6 @@
   <w:style w:type="character" w:default="1" w:styleId="Carpredefinitoparagrafo">
     <w:name w:val="Default Paragraph Font"/>
     <w:uiPriority w:val="1"/>
-    <w:semiHidden/>
     <w:unhideWhenUsed/>
   </w:style>
   <w:style w:type="table" w:default="1" w:styleId="Tabellanormale">

</xml_diff>